<commit_message>
added spring framework advantages to the file
</commit_message>
<xml_diff>
--- a/Janardhan.docx
+++ b/Janardhan.docx
@@ -4,10 +4,154 @@
   <w:body>
     <w:p>
       <w:pPr>
+        <w:shd w:val="clear" w:color="auto" w:fill="FFFFFF"/>
+        <w:tabs>
+          <w:tab w:val="left" w:pos="3330"/>
+        </w:tabs>
+        <w:spacing w:before="100" w:beforeAutospacing="1" w:after="100" w:afterAutospacing="1" w:line="312" w:lineRule="atLeast"/>
+        <w:jc w:val="both"/>
+        <w:outlineLvl w:val="1"/>
+        <w:rPr>
+          <w:rFonts w:ascii="Verdana" w:eastAsia="Times New Roman" w:hAnsi="Verdana" w:cs="Helvetica"/>
+          <w:b/>
+          <w:color w:val="610B38"/>
+          <w:sz w:val="24"/>
+          <w:szCs w:val="24"/>
+        </w:rPr>
+      </w:pPr>
+      <w:r>
+        <w:rPr>
+          <w:rFonts w:ascii="Verdana" w:eastAsia="Times New Roman" w:hAnsi="Verdana" w:cs="Helvetica"/>
+          <w:b/>
+          <w:color w:val="610B38"/>
+          <w:sz w:val="24"/>
+          <w:szCs w:val="24"/>
+        </w:rPr>
+        <w:t>Spring Framework</w:t>
+      </w:r>
+      <w:r>
+        <w:rPr>
+          <w:rFonts w:ascii="Verdana" w:eastAsia="Times New Roman" w:hAnsi="Verdana" w:cs="Helvetica"/>
+          <w:b/>
+          <w:color w:val="610B38"/>
+          <w:sz w:val="24"/>
+          <w:szCs w:val="24"/>
+        </w:rPr>
+        <w:tab/>
+      </w:r>
+    </w:p>
+    <w:p>
+      <w:pPr>
+        <w:shd w:val="clear" w:color="auto" w:fill="FFFFFF"/>
+        <w:spacing w:before="100" w:beforeAutospacing="1" w:after="100" w:afterAutospacing="1" w:line="240" w:lineRule="auto"/>
+        <w:jc w:val="both"/>
+        <w:rPr>
+          <w:rFonts w:ascii="Verdana" w:eastAsia="Times New Roman" w:hAnsi="Verdana" w:cs="Times New Roman"/>
+          <w:color w:val="000000"/>
+          <w:sz w:val="24"/>
+          <w:szCs w:val="24"/>
+        </w:rPr>
+      </w:pPr>
+      <w:r>
+        <w:rPr>
+          <w:rFonts w:ascii="Verdana" w:eastAsia="Times New Roman" w:hAnsi="Verdana" w:cs="Times New Roman"/>
+          <w:color w:val="000000"/>
+          <w:sz w:val="24"/>
+          <w:szCs w:val="24"/>
+        </w:rPr>
+        <w:t>Spring is a </w:t>
+      </w:r>
+      <w:r>
+        <w:rPr>
+          <w:rFonts w:ascii="Verdana" w:eastAsia="Times New Roman" w:hAnsi="Verdana" w:cs="Times New Roman"/>
+          <w:i/>
+          <w:iCs/>
+          <w:color w:val="000000"/>
+          <w:sz w:val="24"/>
+          <w:szCs w:val="24"/>
+        </w:rPr>
+        <w:t>lightweight</w:t>
+      </w:r>
+      <w:r>
+        <w:rPr>
+          <w:rFonts w:ascii="Verdana" w:eastAsia="Times New Roman" w:hAnsi="Verdana" w:cs="Times New Roman"/>
+          <w:color w:val="000000"/>
+          <w:sz w:val="24"/>
+          <w:szCs w:val="24"/>
+        </w:rPr>
+        <w:t> framework. It can be thought of as a </w:t>
+      </w:r>
+      <w:r>
+        <w:rPr>
+          <w:rFonts w:ascii="Verdana" w:eastAsia="Times New Roman" w:hAnsi="Verdana" w:cs="Times New Roman"/>
+          <w:i/>
+          <w:iCs/>
+          <w:color w:val="000000"/>
+          <w:sz w:val="24"/>
+          <w:szCs w:val="24"/>
+        </w:rPr>
+        <w:t>framework of frameworks</w:t>
+      </w:r>
+      <w:r>
+        <w:rPr>
+          <w:rFonts w:ascii="Verdana" w:eastAsia="Times New Roman" w:hAnsi="Verdana" w:cs="Times New Roman"/>
+          <w:color w:val="000000"/>
+          <w:sz w:val="24"/>
+          <w:szCs w:val="24"/>
+        </w:rPr>
+        <w:t> because it provides support to various frameworks such as Struts, Hibernate, Tapestry, EJB, JSF etc. The framework, in broader sense, can be defined as a structure where we find solution of the various technical problems.</w:t>
+      </w:r>
+    </w:p>
+    <w:p>
+      <w:pPr>
+        <w:shd w:val="clear" w:color="auto" w:fill="FFFFFF"/>
+        <w:spacing w:before="100" w:beforeAutospacing="1" w:after="100" w:afterAutospacing="1" w:line="240" w:lineRule="auto"/>
+        <w:jc w:val="both"/>
+        <w:rPr>
+          <w:rFonts w:ascii="Verdana" w:eastAsia="Times New Roman" w:hAnsi="Verdana" w:cs="Times New Roman"/>
+          <w:color w:val="000000"/>
+          <w:sz w:val="24"/>
+          <w:szCs w:val="24"/>
+        </w:rPr>
+      </w:pPr>
+      <w:r>
+        <w:rPr>
+          <w:rFonts w:ascii="Verdana" w:eastAsia="Times New Roman" w:hAnsi="Verdana" w:cs="Times New Roman"/>
+          <w:color w:val="000000"/>
+          <w:sz w:val="24"/>
+          <w:szCs w:val="24"/>
+        </w:rPr>
+        <w:t xml:space="preserve">The </w:t>
+      </w:r>
+      <w:proofErr w:type="gramStart"/>
+      <w:r>
+        <w:rPr>
+          <w:rFonts w:ascii="Verdana" w:eastAsia="Times New Roman" w:hAnsi="Verdana" w:cs="Times New Roman"/>
+          <w:color w:val="000000"/>
+          <w:sz w:val="24"/>
+          <w:szCs w:val="24"/>
+        </w:rPr>
+        <w:t>Spring</w:t>
+      </w:r>
+      <w:proofErr w:type="gramEnd"/>
+      <w:r>
+        <w:rPr>
+          <w:rFonts w:ascii="Verdana" w:eastAsia="Times New Roman" w:hAnsi="Verdana" w:cs="Times New Roman"/>
+          <w:color w:val="000000"/>
+          <w:sz w:val="24"/>
+          <w:szCs w:val="24"/>
+        </w:rPr>
+        <w:t xml:space="preserve"> framework comprises several modules such as IOC, AOP, DAO, Context, ORM, WEB MVC etc. We will learn these modules in next page. Let's understand the IOC and Dependency Injection first.</w:t>
+      </w:r>
+    </w:p>
+    <w:p>
+      <w:pPr>
         <w:rPr>
           <w:rFonts w:ascii="Verdana" w:hAnsi="Verdana" w:cs="Times New Roman"/>
-          <w:sz w:val="24"/>
-          <w:szCs w:val="24"/>
+          <w:color w:val="222222"/>
+          <w:sz w:val="24"/>
+          <w:szCs w:val="24"/>
+          <w:shd w:val="clear" w:color="auto" w:fill="FFFFFF"/>
         </w:rPr>
       </w:pPr>
       <w:r>
@@ -197,6 +341,567 @@
           <w:shd w:val="clear" w:color="auto" w:fill="FFFFFF"/>
         </w:rPr>
         <w:t>EE platform.</w:t>
+      </w:r>
+    </w:p>
+    <w:p>
+      <w:pPr>
+        <w:pStyle w:val="Heading3"/>
+        <w:shd w:val="clear" w:color="auto" w:fill="FFFFFF"/>
+        <w:spacing w:line="312" w:lineRule="atLeast"/>
+        <w:jc w:val="both"/>
+        <w:rPr>
+          <w:rFonts w:ascii="Verdana" w:hAnsi="Verdana" w:cs="Helvetica"/>
+          <w:bCs w:val="0"/>
+          <w:color w:val="610B38"/>
+          <w:sz w:val="24"/>
+          <w:szCs w:val="24"/>
+        </w:rPr>
+      </w:pPr>
+      <w:r>
+        <w:rPr>
+          <w:rFonts w:ascii="Verdana" w:hAnsi="Verdana" w:cs="Helvetica"/>
+          <w:bCs w:val="0"/>
+          <w:color w:val="610B38"/>
+          <w:sz w:val="24"/>
+          <w:szCs w:val="24"/>
+        </w:rPr>
+        <w:t>Advantages of Spring Framework</w:t>
+      </w:r>
+    </w:p>
+    <w:p>
+      <w:pPr>
+        <w:pStyle w:val="NormalWeb"/>
+        <w:shd w:val="clear" w:color="auto" w:fill="FFFFFF"/>
+        <w:jc w:val="both"/>
+        <w:rPr>
+          <w:rFonts w:ascii="Verdana" w:hAnsi="Verdana"/>
+          <w:color w:val="000000"/>
+        </w:rPr>
+      </w:pPr>
+      <w:r>
+        <w:rPr>
+          <w:rFonts w:ascii="Verdana" w:hAnsi="Verdana"/>
+          <w:color w:val="000000"/>
+        </w:rPr>
+        <w:t>There are many advantages of Spring Framework. They are as follows:</w:t>
+      </w:r>
+    </w:p>
+    <w:p>
+      <w:pPr>
+        <w:pStyle w:val="Heading4"/>
+        <w:shd w:val="clear" w:color="auto" w:fill="FFFFFF"/>
+        <w:jc w:val="both"/>
+        <w:rPr>
+          <w:rFonts w:ascii="Verdana" w:hAnsi="Verdana" w:cs="Helvetica"/>
+          <w:color w:val="610B4B"/>
+          <w:sz w:val="24"/>
+          <w:szCs w:val="24"/>
+        </w:rPr>
+      </w:pPr>
+      <w:r>
+        <w:rPr>
+          <w:rFonts w:ascii="Verdana" w:hAnsi="Verdana" w:cs="Helvetica"/>
+          <w:color w:val="610B4B"/>
+          <w:sz w:val="24"/>
+          <w:szCs w:val="24"/>
+        </w:rPr>
+        <w:t>1) Predefined Templates</w:t>
+      </w:r>
+    </w:p>
+    <w:p>
+      <w:pPr>
+        <w:pStyle w:val="NormalWeb"/>
+        <w:shd w:val="clear" w:color="auto" w:fill="FFFFFF"/>
+        <w:jc w:val="both"/>
+        <w:rPr>
+          <w:rFonts w:ascii="Verdana" w:hAnsi="Verdana"/>
+          <w:color w:val="000000"/>
+        </w:rPr>
+      </w:pPr>
+      <w:r>
+        <w:rPr>
+          <w:rFonts w:ascii="Verdana" w:hAnsi="Verdana"/>
+          <w:color w:val="000000"/>
+        </w:rPr>
+        <w:t>Spring framework provides templates for JDBC, Hibernate, JPA etc. technologies. So there is no need to write too much code. It hides the basic steps of these technologies.</w:t>
+      </w:r>
+    </w:p>
+    <w:p>
+      <w:pPr>
+        <w:pStyle w:val="NormalWeb"/>
+        <w:shd w:val="clear" w:color="auto" w:fill="FFFFFF"/>
+        <w:jc w:val="both"/>
+        <w:rPr>
+          <w:rFonts w:ascii="Verdana" w:hAnsi="Verdana"/>
+          <w:color w:val="000000"/>
+        </w:rPr>
+      </w:pPr>
+      <w:r>
+        <w:rPr>
+          <w:rFonts w:ascii="Verdana" w:hAnsi="Verdana"/>
+          <w:color w:val="000000"/>
+        </w:rPr>
+        <w:t xml:space="preserve">Let's take the example of </w:t>
+      </w:r>
+      <w:proofErr w:type="spellStart"/>
+      <w:proofErr w:type="gramStart"/>
+      <w:r>
+        <w:rPr>
+          <w:rFonts w:ascii="Verdana" w:hAnsi="Verdana"/>
+          <w:color w:val="000000"/>
+        </w:rPr>
+        <w:t>JdbcTemplate</w:t>
+      </w:r>
+      <w:proofErr w:type="spellEnd"/>
+      <w:r>
+        <w:rPr>
+          <w:rFonts w:ascii="Verdana" w:hAnsi="Verdana"/>
+          <w:color w:val="000000"/>
+        </w:rPr>
+        <w:t>,</w:t>
+      </w:r>
+      <w:proofErr w:type="gramEnd"/>
+      <w:r>
+        <w:rPr>
+          <w:rFonts w:ascii="Verdana" w:hAnsi="Verdana"/>
+          <w:color w:val="000000"/>
+        </w:rPr>
+        <w:t xml:space="preserve"> you don't need to write the code for exception handling, creating connection, creating statement, committing transaction, closing connection etc. You need to write the code of executing query only. Thus, it </w:t>
+      </w:r>
+      <w:proofErr w:type="gramStart"/>
+      <w:r>
+        <w:rPr>
+          <w:rFonts w:ascii="Verdana" w:hAnsi="Verdana"/>
+          <w:color w:val="000000"/>
+        </w:rPr>
+        <w:t>save</w:t>
+      </w:r>
+      <w:proofErr w:type="gramEnd"/>
+      <w:r>
+        <w:rPr>
+          <w:rFonts w:ascii="Verdana" w:hAnsi="Verdana"/>
+          <w:color w:val="000000"/>
+        </w:rPr>
+        <w:t xml:space="preserve"> a lot of JDBC code.</w:t>
+      </w:r>
+    </w:p>
+    <w:p>
+      <w:pPr>
+        <w:rPr>
+          <w:rFonts w:ascii="Verdana" w:hAnsi="Verdana"/>
+          <w:sz w:val="24"/>
+          <w:szCs w:val="24"/>
+        </w:rPr>
+      </w:pPr>
+      <w:r>
+        <w:rPr>
+          <w:rFonts w:ascii="Verdana" w:hAnsi="Verdana"/>
+          <w:sz w:val="24"/>
+          <w:szCs w:val="24"/>
+        </w:rPr>
+        <w:pict>
+          <v:rect id="_x0000_i1025" style="width:0;height:.75pt" o:hralign="left" o:hrstd="t" o:hrnoshade="t" o:hr="t" fillcolor="#d4d4d4" stroked="f"/>
+        </w:pict>
+      </w:r>
+    </w:p>
+    <w:p>
+      <w:pPr>
+        <w:pStyle w:val="Heading4"/>
+        <w:shd w:val="clear" w:color="auto" w:fill="FFFFFF"/>
+        <w:jc w:val="both"/>
+        <w:rPr>
+          <w:rFonts w:ascii="Verdana" w:hAnsi="Verdana" w:cs="Helvetica"/>
+          <w:color w:val="610B4B"/>
+          <w:sz w:val="24"/>
+          <w:szCs w:val="24"/>
+        </w:rPr>
+      </w:pPr>
+      <w:r>
+        <w:rPr>
+          <w:rFonts w:ascii="Verdana" w:hAnsi="Verdana" w:cs="Helvetica"/>
+          <w:color w:val="610B4B"/>
+          <w:sz w:val="24"/>
+          <w:szCs w:val="24"/>
+        </w:rPr>
+        <w:t>2) Loose Coupling</w:t>
+      </w:r>
+    </w:p>
+    <w:p>
+      <w:pPr>
+        <w:pStyle w:val="NormalWeb"/>
+        <w:shd w:val="clear" w:color="auto" w:fill="FFFFFF"/>
+        <w:jc w:val="both"/>
+        <w:rPr>
+          <w:rFonts w:ascii="Verdana" w:hAnsi="Verdana"/>
+          <w:color w:val="000000"/>
+        </w:rPr>
+      </w:pPr>
+      <w:r>
+        <w:rPr>
+          <w:rFonts w:ascii="Verdana" w:hAnsi="Verdana"/>
+          <w:color w:val="000000"/>
+        </w:rPr>
+        <w:t xml:space="preserve">The </w:t>
+      </w:r>
+      <w:proofErr w:type="gramStart"/>
+      <w:r>
+        <w:rPr>
+          <w:rFonts w:ascii="Verdana" w:hAnsi="Verdana"/>
+          <w:color w:val="000000"/>
+        </w:rPr>
+        <w:t>Spring</w:t>
+      </w:r>
+      <w:proofErr w:type="gramEnd"/>
+      <w:r>
+        <w:rPr>
+          <w:rFonts w:ascii="Verdana" w:hAnsi="Verdana"/>
+          <w:color w:val="000000"/>
+        </w:rPr>
+        <w:t xml:space="preserve"> applications are loosely coupled because of dependency injection.</w:t>
+      </w:r>
+    </w:p>
+    <w:p>
+      <w:pPr>
+        <w:rPr>
+          <w:rFonts w:ascii="Verdana" w:hAnsi="Verdana"/>
+          <w:sz w:val="24"/>
+          <w:szCs w:val="24"/>
+        </w:rPr>
+      </w:pPr>
+      <w:r>
+        <w:rPr>
+          <w:rFonts w:ascii="Verdana" w:hAnsi="Verdana"/>
+          <w:sz w:val="24"/>
+          <w:szCs w:val="24"/>
+        </w:rPr>
+        <w:pict>
+          <v:rect id="_x0000_i1026" style="width:0;height:.75pt" o:hralign="left" o:hrstd="t" o:hrnoshade="t" o:hr="t" fillcolor="#d4d4d4" stroked="f"/>
+        </w:pict>
+      </w:r>
+    </w:p>
+    <w:p>
+      <w:pPr>
+        <w:pStyle w:val="Heading4"/>
+        <w:shd w:val="clear" w:color="auto" w:fill="FFFFFF"/>
+        <w:jc w:val="both"/>
+        <w:rPr>
+          <w:rFonts w:ascii="Verdana" w:hAnsi="Verdana" w:cs="Helvetica"/>
+          <w:color w:val="610B4B"/>
+          <w:sz w:val="24"/>
+          <w:szCs w:val="24"/>
+        </w:rPr>
+      </w:pPr>
+      <w:r>
+        <w:rPr>
+          <w:rFonts w:ascii="Verdana" w:hAnsi="Verdana" w:cs="Helvetica"/>
+          <w:color w:val="610B4B"/>
+          <w:sz w:val="24"/>
+          <w:szCs w:val="24"/>
+        </w:rPr>
+        <w:lastRenderedPageBreak/>
+        <w:t>3) Easy to test</w:t>
+      </w:r>
+    </w:p>
+    <w:p>
+      <w:pPr>
+        <w:pStyle w:val="NormalWeb"/>
+        <w:shd w:val="clear" w:color="auto" w:fill="FFFFFF"/>
+        <w:jc w:val="both"/>
+        <w:rPr>
+          <w:rFonts w:ascii="Verdana" w:hAnsi="Verdana"/>
+          <w:color w:val="000000"/>
+        </w:rPr>
+      </w:pPr>
+      <w:r>
+        <w:rPr>
+          <w:rFonts w:ascii="Verdana" w:hAnsi="Verdana"/>
+          <w:color w:val="000000"/>
+        </w:rPr>
+        <w:t xml:space="preserve">The Dependency Injection makes easier to test the application. The EJB or Struts application require server to run the application but </w:t>
+      </w:r>
+      <w:proofErr w:type="gramStart"/>
+      <w:r>
+        <w:rPr>
+          <w:rFonts w:ascii="Verdana" w:hAnsi="Verdana"/>
+          <w:color w:val="000000"/>
+        </w:rPr>
+        <w:t>Spring</w:t>
+      </w:r>
+      <w:proofErr w:type="gramEnd"/>
+      <w:r>
+        <w:rPr>
+          <w:rFonts w:ascii="Verdana" w:hAnsi="Verdana"/>
+          <w:color w:val="000000"/>
+        </w:rPr>
+        <w:t xml:space="preserve"> framework doesn't require server.</w:t>
+      </w:r>
+    </w:p>
+    <w:p>
+      <w:pPr>
+        <w:rPr>
+          <w:rFonts w:ascii="Verdana" w:hAnsi="Verdana"/>
+          <w:sz w:val="24"/>
+          <w:szCs w:val="24"/>
+        </w:rPr>
+      </w:pPr>
+      <w:r>
+        <w:rPr>
+          <w:rFonts w:ascii="Verdana" w:hAnsi="Verdana"/>
+          <w:sz w:val="24"/>
+          <w:szCs w:val="24"/>
+        </w:rPr>
+        <w:pict>
+          <v:rect id="_x0000_i1027" style="width:0;height:.75pt" o:hralign="left" o:hrstd="t" o:hrnoshade="t" o:hr="t" fillcolor="#d4d4d4" stroked="f"/>
+        </w:pict>
+      </w:r>
+    </w:p>
+    <w:p>
+      <w:pPr>
+        <w:pStyle w:val="Heading4"/>
+        <w:shd w:val="clear" w:color="auto" w:fill="FFFFFF"/>
+        <w:jc w:val="both"/>
+        <w:rPr>
+          <w:rFonts w:ascii="Verdana" w:hAnsi="Verdana" w:cs="Helvetica"/>
+          <w:color w:val="610B4B"/>
+          <w:sz w:val="24"/>
+          <w:szCs w:val="24"/>
+        </w:rPr>
+      </w:pPr>
+      <w:r>
+        <w:rPr>
+          <w:rFonts w:ascii="Verdana" w:hAnsi="Verdana" w:cs="Helvetica"/>
+          <w:color w:val="610B4B"/>
+          <w:sz w:val="24"/>
+          <w:szCs w:val="24"/>
+        </w:rPr>
+        <w:t>4) Lightweight</w:t>
+      </w:r>
+    </w:p>
+    <w:p>
+      <w:pPr>
+        <w:pStyle w:val="NormalWeb"/>
+        <w:shd w:val="clear" w:color="auto" w:fill="FFFFFF"/>
+        <w:jc w:val="both"/>
+        <w:rPr>
+          <w:rFonts w:ascii="Verdana" w:hAnsi="Verdana"/>
+          <w:color w:val="000000"/>
+        </w:rPr>
+      </w:pPr>
+      <w:r>
+        <w:rPr>
+          <w:rFonts w:ascii="Verdana" w:hAnsi="Verdana"/>
+          <w:color w:val="000000"/>
+        </w:rPr>
+        <w:t>Spring framework is lightweight because of its POJO implementation. The Spring Framework doesn't force the programmer to inherit any class or implement any interface. That is why it is said non-invasive.</w:t>
+      </w:r>
+    </w:p>
+    <w:p>
+      <w:pPr>
+        <w:rPr>
+          <w:rFonts w:ascii="Verdana" w:hAnsi="Verdana"/>
+          <w:sz w:val="24"/>
+          <w:szCs w:val="24"/>
+        </w:rPr>
+      </w:pPr>
+      <w:r>
+        <w:rPr>
+          <w:rFonts w:ascii="Verdana" w:hAnsi="Verdana"/>
+          <w:sz w:val="24"/>
+          <w:szCs w:val="24"/>
+        </w:rPr>
+        <w:pict>
+          <v:rect id="_x0000_i1028" style="width:0;height:.75pt" o:hralign="left" o:hrstd="t" o:hrnoshade="t" o:hr="t" fillcolor="#d4d4d4" stroked="f"/>
+        </w:pict>
+      </w:r>
+    </w:p>
+    <w:p>
+      <w:pPr>
+        <w:pStyle w:val="Heading4"/>
+        <w:shd w:val="clear" w:color="auto" w:fill="FFFFFF"/>
+        <w:jc w:val="both"/>
+        <w:rPr>
+          <w:rFonts w:ascii="Verdana" w:hAnsi="Verdana" w:cs="Helvetica"/>
+          <w:color w:val="610B4B"/>
+          <w:sz w:val="24"/>
+          <w:szCs w:val="24"/>
+        </w:rPr>
+      </w:pPr>
+      <w:r>
+        <w:rPr>
+          <w:rFonts w:ascii="Verdana" w:hAnsi="Verdana" w:cs="Helvetica"/>
+          <w:color w:val="610B4B"/>
+          <w:sz w:val="24"/>
+          <w:szCs w:val="24"/>
+        </w:rPr>
+        <w:t>5) Fast Development</w:t>
+      </w:r>
+    </w:p>
+    <w:p>
+      <w:pPr>
+        <w:pStyle w:val="NormalWeb"/>
+        <w:shd w:val="clear" w:color="auto" w:fill="FFFFFF"/>
+        <w:jc w:val="both"/>
+        <w:rPr>
+          <w:rFonts w:ascii="Verdana" w:hAnsi="Verdana"/>
+          <w:color w:val="000000"/>
+        </w:rPr>
+      </w:pPr>
+      <w:r>
+        <w:rPr>
+          <w:rFonts w:ascii="Verdana" w:hAnsi="Verdana"/>
+          <w:color w:val="000000"/>
+        </w:rPr>
+        <w:t xml:space="preserve">The Dependency Injection feature of Spring Framework and it support to various frameworks makes the easy development of </w:t>
+      </w:r>
+      <w:proofErr w:type="spellStart"/>
+      <w:r>
+        <w:rPr>
+          <w:rFonts w:ascii="Verdana" w:hAnsi="Verdana"/>
+          <w:color w:val="000000"/>
+        </w:rPr>
+        <w:t>JavaEE</w:t>
+      </w:r>
+      <w:proofErr w:type="spellEnd"/>
+      <w:r>
+        <w:rPr>
+          <w:rFonts w:ascii="Verdana" w:hAnsi="Verdana"/>
+          <w:color w:val="000000"/>
+        </w:rPr>
+        <w:t xml:space="preserve"> application.</w:t>
+      </w:r>
+    </w:p>
+    <w:p>
+      <w:pPr>
+        <w:rPr>
+          <w:rFonts w:ascii="Verdana" w:hAnsi="Verdana"/>
+          <w:sz w:val="24"/>
+          <w:szCs w:val="24"/>
+        </w:rPr>
+      </w:pPr>
+      <w:r>
+        <w:rPr>
+          <w:rFonts w:ascii="Verdana" w:hAnsi="Verdana"/>
+          <w:sz w:val="24"/>
+          <w:szCs w:val="24"/>
+        </w:rPr>
+        <w:pict>
+          <v:rect id="_x0000_i1029" style="width:0;height:.75pt" o:hralign="left" o:hrstd="t" o:hrnoshade="t" o:hr="t" fillcolor="#d4d4d4" stroked="f"/>
+        </w:pict>
+      </w:r>
+    </w:p>
+    <w:p>
+      <w:pPr>
+        <w:pStyle w:val="Heading4"/>
+        <w:shd w:val="clear" w:color="auto" w:fill="FFFFFF"/>
+        <w:jc w:val="both"/>
+        <w:rPr>
+          <w:rFonts w:ascii="Verdana" w:hAnsi="Verdana" w:cs="Helvetica"/>
+          <w:color w:val="610B4B"/>
+          <w:sz w:val="24"/>
+          <w:szCs w:val="24"/>
+        </w:rPr>
+      </w:pPr>
+      <w:r>
+        <w:rPr>
+          <w:rFonts w:ascii="Verdana" w:hAnsi="Verdana" w:cs="Helvetica"/>
+          <w:color w:val="610B4B"/>
+          <w:sz w:val="24"/>
+          <w:szCs w:val="24"/>
+        </w:rPr>
+        <w:t>6) Powerful abstraction</w:t>
+      </w:r>
+    </w:p>
+    <w:p>
+      <w:pPr>
+        <w:pStyle w:val="NormalWeb"/>
+        <w:shd w:val="clear" w:color="auto" w:fill="FFFFFF"/>
+        <w:jc w:val="both"/>
+        <w:rPr>
+          <w:rFonts w:ascii="Verdana" w:hAnsi="Verdana"/>
+          <w:color w:val="000000"/>
+        </w:rPr>
+      </w:pPr>
+      <w:r>
+        <w:rPr>
+          <w:rFonts w:ascii="Verdana" w:hAnsi="Verdana"/>
+          <w:color w:val="000000"/>
+        </w:rPr>
+        <w:t xml:space="preserve">It provides powerful abstraction to </w:t>
+      </w:r>
+      <w:proofErr w:type="spellStart"/>
+      <w:r>
+        <w:rPr>
+          <w:rFonts w:ascii="Verdana" w:hAnsi="Verdana"/>
+          <w:color w:val="000000"/>
+        </w:rPr>
+        <w:t>JavaEE</w:t>
+      </w:r>
+      <w:proofErr w:type="spellEnd"/>
+      <w:r>
+        <w:rPr>
+          <w:rFonts w:ascii="Verdana" w:hAnsi="Verdana"/>
+          <w:color w:val="000000"/>
+        </w:rPr>
+        <w:t xml:space="preserve"> specifications such as JMS, JDBC, JPA and JTA.</w:t>
+      </w:r>
+    </w:p>
+    <w:p>
+      <w:pPr>
+        <w:rPr>
+          <w:rFonts w:ascii="Verdana" w:hAnsi="Verdana"/>
+          <w:sz w:val="24"/>
+          <w:szCs w:val="24"/>
+        </w:rPr>
+      </w:pPr>
+      <w:r>
+        <w:rPr>
+          <w:rFonts w:ascii="Verdana" w:hAnsi="Verdana"/>
+          <w:sz w:val="24"/>
+          <w:szCs w:val="24"/>
+        </w:rPr>
+        <w:pict>
+          <v:rect id="_x0000_i1030" style="width:0;height:.75pt" o:hralign="left" o:hrstd="t" o:hrnoshade="t" o:hr="t" fillcolor="#d4d4d4" stroked="f"/>
+        </w:pict>
+      </w:r>
+    </w:p>
+    <w:p>
+      <w:pPr>
+        <w:pStyle w:val="Heading4"/>
+        <w:shd w:val="clear" w:color="auto" w:fill="FFFFFF"/>
+        <w:jc w:val="both"/>
+        <w:rPr>
+          <w:rFonts w:ascii="Verdana" w:hAnsi="Verdana" w:cs="Helvetica"/>
+          <w:color w:val="610B4B"/>
+          <w:sz w:val="24"/>
+          <w:szCs w:val="24"/>
+        </w:rPr>
+      </w:pPr>
+      <w:r>
+        <w:rPr>
+          <w:rFonts w:ascii="Verdana" w:hAnsi="Verdana" w:cs="Helvetica"/>
+          <w:color w:val="610B4B"/>
+          <w:sz w:val="24"/>
+          <w:szCs w:val="24"/>
+        </w:rPr>
+        <w:t>7) Declarative support</w:t>
+      </w:r>
+    </w:p>
+    <w:p>
+      <w:pPr>
+        <w:pStyle w:val="NormalWeb"/>
+        <w:shd w:val="clear" w:color="auto" w:fill="FFFFFF"/>
+        <w:jc w:val="both"/>
+        <w:rPr>
+          <w:rFonts w:ascii="Verdana" w:hAnsi="Verdana"/>
+          <w:color w:val="000000"/>
+        </w:rPr>
+      </w:pPr>
+      <w:r>
+        <w:rPr>
+          <w:rFonts w:ascii="Verdana" w:hAnsi="Verdana"/>
+          <w:color w:val="000000"/>
+        </w:rPr>
+        <w:t>It provides declarative support for caching, validation, transactions and formatting.</w:t>
       </w:r>
       <w:bookmarkStart w:id="0" w:name="_GoBack"/>
       <w:bookmarkEnd w:id="0"/>
@@ -371,6 +1076,73 @@
     <w:name w:val="Normal"/>
     <w:qFormat/>
   </w:style>
+  <w:style w:type="paragraph" w:styleId="Heading2">
+    <w:name w:val="heading 2"/>
+    <w:basedOn w:val="Normal"/>
+    <w:link w:val="Heading2Char"/>
+    <w:uiPriority w:val="9"/>
+    <w:qFormat/>
+    <w:rsid w:val="00A7081F"/>
+    <w:pPr>
+      <w:spacing w:before="100" w:beforeAutospacing="1" w:after="100" w:afterAutospacing="1" w:line="240" w:lineRule="auto"/>
+      <w:outlineLvl w:val="1"/>
+    </w:pPr>
+    <w:rPr>
+      <w:rFonts w:ascii="Times New Roman" w:eastAsia="Times New Roman" w:hAnsi="Times New Roman" w:cs="Times New Roman"/>
+      <w:b/>
+      <w:bCs/>
+      <w:sz w:val="36"/>
+      <w:szCs w:val="36"/>
+    </w:rPr>
+  </w:style>
+  <w:style w:type="paragraph" w:styleId="Heading3">
+    <w:name w:val="heading 3"/>
+    <w:basedOn w:val="Normal"/>
+    <w:next w:val="Normal"/>
+    <w:link w:val="Heading3Char"/>
+    <w:uiPriority w:val="9"/>
+    <w:semiHidden/>
+    <w:unhideWhenUsed/>
+    <w:qFormat/>
+    <w:rsid w:val="00A7081F"/>
+    <w:pPr>
+      <w:keepNext/>
+      <w:keepLines/>
+      <w:spacing w:before="200" w:after="0"/>
+      <w:outlineLvl w:val="2"/>
+    </w:pPr>
+    <w:rPr>
+      <w:rFonts w:asciiTheme="majorHAnsi" w:eastAsiaTheme="majorEastAsia" w:hAnsiTheme="majorHAnsi" w:cstheme="majorBidi"/>
+      <w:b/>
+      <w:bCs/>
+      <w:color w:val="4F81BD" w:themeColor="accent1"/>
+    </w:rPr>
+  </w:style>
+  <w:style w:type="paragraph" w:styleId="Heading4">
+    <w:name w:val="heading 4"/>
+    <w:basedOn w:val="Normal"/>
+    <w:next w:val="Normal"/>
+    <w:link w:val="Heading4Char"/>
+    <w:uiPriority w:val="9"/>
+    <w:semiHidden/>
+    <w:unhideWhenUsed/>
+    <w:qFormat/>
+    <w:rsid w:val="00A7081F"/>
+    <w:pPr>
+      <w:keepNext/>
+      <w:keepLines/>
+      <w:spacing w:before="200" w:after="0"/>
+      <w:outlineLvl w:val="3"/>
+    </w:pPr>
+    <w:rPr>
+      <w:rFonts w:asciiTheme="majorHAnsi" w:eastAsiaTheme="majorEastAsia" w:hAnsiTheme="majorHAnsi" w:cstheme="majorBidi"/>
+      <w:b/>
+      <w:bCs/>
+      <w:i/>
+      <w:iCs/>
+      <w:color w:val="4F81BD" w:themeColor="accent1"/>
+    </w:rPr>
+  </w:style>
   <w:style w:type="character" w:default="1" w:styleId="DefaultParagraphFont">
     <w:name w:val="Default Paragraph Font"/>
     <w:uiPriority w:val="1"/>
@@ -402,6 +1174,77 @@
     <w:name w:val="apple-converted-space"/>
     <w:basedOn w:val="DefaultParagraphFont"/>
     <w:rsid w:val="0020333B"/>
+  </w:style>
+  <w:style w:type="character" w:customStyle="1" w:styleId="Heading2Char">
+    <w:name w:val="Heading 2 Char"/>
+    <w:basedOn w:val="DefaultParagraphFont"/>
+    <w:link w:val="Heading2"/>
+    <w:uiPriority w:val="9"/>
+    <w:rsid w:val="00A7081F"/>
+    <w:rPr>
+      <w:rFonts w:ascii="Times New Roman" w:eastAsia="Times New Roman" w:hAnsi="Times New Roman" w:cs="Times New Roman"/>
+      <w:b/>
+      <w:bCs/>
+      <w:sz w:val="36"/>
+      <w:szCs w:val="36"/>
+    </w:rPr>
+  </w:style>
+  <w:style w:type="paragraph" w:styleId="NormalWeb">
+    <w:name w:val="Normal (Web)"/>
+    <w:basedOn w:val="Normal"/>
+    <w:uiPriority w:val="99"/>
+    <w:unhideWhenUsed/>
+    <w:rsid w:val="00A7081F"/>
+    <w:pPr>
+      <w:spacing w:before="100" w:beforeAutospacing="1" w:after="100" w:afterAutospacing="1" w:line="240" w:lineRule="auto"/>
+    </w:pPr>
+    <w:rPr>
+      <w:rFonts w:ascii="Times New Roman" w:eastAsia="Times New Roman" w:hAnsi="Times New Roman" w:cs="Times New Roman"/>
+      <w:sz w:val="24"/>
+      <w:szCs w:val="24"/>
+    </w:rPr>
+  </w:style>
+  <w:style w:type="character" w:customStyle="1" w:styleId="Heading3Char">
+    <w:name w:val="Heading 3 Char"/>
+    <w:basedOn w:val="DefaultParagraphFont"/>
+    <w:link w:val="Heading3"/>
+    <w:uiPriority w:val="9"/>
+    <w:semiHidden/>
+    <w:rsid w:val="00A7081F"/>
+    <w:rPr>
+      <w:rFonts w:asciiTheme="majorHAnsi" w:eastAsiaTheme="majorEastAsia" w:hAnsiTheme="majorHAnsi" w:cstheme="majorBidi"/>
+      <w:b/>
+      <w:bCs/>
+      <w:color w:val="4F81BD" w:themeColor="accent1"/>
+    </w:rPr>
+  </w:style>
+  <w:style w:type="character" w:customStyle="1" w:styleId="Heading4Char">
+    <w:name w:val="Heading 4 Char"/>
+    <w:basedOn w:val="DefaultParagraphFont"/>
+    <w:link w:val="Heading4"/>
+    <w:uiPriority w:val="9"/>
+    <w:semiHidden/>
+    <w:rsid w:val="00A7081F"/>
+    <w:rPr>
+      <w:rFonts w:asciiTheme="majorHAnsi" w:eastAsiaTheme="majorEastAsia" w:hAnsiTheme="majorHAnsi" w:cstheme="majorBidi"/>
+      <w:b/>
+      <w:bCs/>
+      <w:i/>
+      <w:iCs/>
+      <w:color w:val="4F81BD" w:themeColor="accent1"/>
+    </w:rPr>
+  </w:style>
+  <w:style w:type="character" w:styleId="Hyperlink">
+    <w:name w:val="Hyperlink"/>
+    <w:basedOn w:val="DefaultParagraphFont"/>
+    <w:uiPriority w:val="99"/>
+    <w:semiHidden/>
+    <w:unhideWhenUsed/>
+    <w:rsid w:val="00A7081F"/>
+    <w:rPr>
+      <w:color w:val="0000FF"/>
+      <w:u w:val="single"/>
+    </w:rPr>
   </w:style>
 </w:styles>
 </file>
@@ -566,6 +1409,73 @@
     <w:name w:val="Normal"/>
     <w:qFormat/>
   </w:style>
+  <w:style w:type="paragraph" w:styleId="Heading2">
+    <w:name w:val="heading 2"/>
+    <w:basedOn w:val="Normal"/>
+    <w:link w:val="Heading2Char"/>
+    <w:uiPriority w:val="9"/>
+    <w:qFormat/>
+    <w:rsid w:val="00A7081F"/>
+    <w:pPr>
+      <w:spacing w:before="100" w:beforeAutospacing="1" w:after="100" w:afterAutospacing="1" w:line="240" w:lineRule="auto"/>
+      <w:outlineLvl w:val="1"/>
+    </w:pPr>
+    <w:rPr>
+      <w:rFonts w:ascii="Times New Roman" w:eastAsia="Times New Roman" w:hAnsi="Times New Roman" w:cs="Times New Roman"/>
+      <w:b/>
+      <w:bCs/>
+      <w:sz w:val="36"/>
+      <w:szCs w:val="36"/>
+    </w:rPr>
+  </w:style>
+  <w:style w:type="paragraph" w:styleId="Heading3">
+    <w:name w:val="heading 3"/>
+    <w:basedOn w:val="Normal"/>
+    <w:next w:val="Normal"/>
+    <w:link w:val="Heading3Char"/>
+    <w:uiPriority w:val="9"/>
+    <w:semiHidden/>
+    <w:unhideWhenUsed/>
+    <w:qFormat/>
+    <w:rsid w:val="00A7081F"/>
+    <w:pPr>
+      <w:keepNext/>
+      <w:keepLines/>
+      <w:spacing w:before="200" w:after="0"/>
+      <w:outlineLvl w:val="2"/>
+    </w:pPr>
+    <w:rPr>
+      <w:rFonts w:asciiTheme="majorHAnsi" w:eastAsiaTheme="majorEastAsia" w:hAnsiTheme="majorHAnsi" w:cstheme="majorBidi"/>
+      <w:b/>
+      <w:bCs/>
+      <w:color w:val="4F81BD" w:themeColor="accent1"/>
+    </w:rPr>
+  </w:style>
+  <w:style w:type="paragraph" w:styleId="Heading4">
+    <w:name w:val="heading 4"/>
+    <w:basedOn w:val="Normal"/>
+    <w:next w:val="Normal"/>
+    <w:link w:val="Heading4Char"/>
+    <w:uiPriority w:val="9"/>
+    <w:semiHidden/>
+    <w:unhideWhenUsed/>
+    <w:qFormat/>
+    <w:rsid w:val="00A7081F"/>
+    <w:pPr>
+      <w:keepNext/>
+      <w:keepLines/>
+      <w:spacing w:before="200" w:after="0"/>
+      <w:outlineLvl w:val="3"/>
+    </w:pPr>
+    <w:rPr>
+      <w:rFonts w:asciiTheme="majorHAnsi" w:eastAsiaTheme="majorEastAsia" w:hAnsiTheme="majorHAnsi" w:cstheme="majorBidi"/>
+      <w:b/>
+      <w:bCs/>
+      <w:i/>
+      <w:iCs/>
+      <w:color w:val="4F81BD" w:themeColor="accent1"/>
+    </w:rPr>
+  </w:style>
   <w:style w:type="character" w:default="1" w:styleId="DefaultParagraphFont">
     <w:name w:val="Default Paragraph Font"/>
     <w:uiPriority w:val="1"/>
@@ -597,6 +1507,77 @@
     <w:name w:val="apple-converted-space"/>
     <w:basedOn w:val="DefaultParagraphFont"/>
     <w:rsid w:val="0020333B"/>
+  </w:style>
+  <w:style w:type="character" w:customStyle="1" w:styleId="Heading2Char">
+    <w:name w:val="Heading 2 Char"/>
+    <w:basedOn w:val="DefaultParagraphFont"/>
+    <w:link w:val="Heading2"/>
+    <w:uiPriority w:val="9"/>
+    <w:rsid w:val="00A7081F"/>
+    <w:rPr>
+      <w:rFonts w:ascii="Times New Roman" w:eastAsia="Times New Roman" w:hAnsi="Times New Roman" w:cs="Times New Roman"/>
+      <w:b/>
+      <w:bCs/>
+      <w:sz w:val="36"/>
+      <w:szCs w:val="36"/>
+    </w:rPr>
+  </w:style>
+  <w:style w:type="paragraph" w:styleId="NormalWeb">
+    <w:name w:val="Normal (Web)"/>
+    <w:basedOn w:val="Normal"/>
+    <w:uiPriority w:val="99"/>
+    <w:unhideWhenUsed/>
+    <w:rsid w:val="00A7081F"/>
+    <w:pPr>
+      <w:spacing w:before="100" w:beforeAutospacing="1" w:after="100" w:afterAutospacing="1" w:line="240" w:lineRule="auto"/>
+    </w:pPr>
+    <w:rPr>
+      <w:rFonts w:ascii="Times New Roman" w:eastAsia="Times New Roman" w:hAnsi="Times New Roman" w:cs="Times New Roman"/>
+      <w:sz w:val="24"/>
+      <w:szCs w:val="24"/>
+    </w:rPr>
+  </w:style>
+  <w:style w:type="character" w:customStyle="1" w:styleId="Heading3Char">
+    <w:name w:val="Heading 3 Char"/>
+    <w:basedOn w:val="DefaultParagraphFont"/>
+    <w:link w:val="Heading3"/>
+    <w:uiPriority w:val="9"/>
+    <w:semiHidden/>
+    <w:rsid w:val="00A7081F"/>
+    <w:rPr>
+      <w:rFonts w:asciiTheme="majorHAnsi" w:eastAsiaTheme="majorEastAsia" w:hAnsiTheme="majorHAnsi" w:cstheme="majorBidi"/>
+      <w:b/>
+      <w:bCs/>
+      <w:color w:val="4F81BD" w:themeColor="accent1"/>
+    </w:rPr>
+  </w:style>
+  <w:style w:type="character" w:customStyle="1" w:styleId="Heading4Char">
+    <w:name w:val="Heading 4 Char"/>
+    <w:basedOn w:val="DefaultParagraphFont"/>
+    <w:link w:val="Heading4"/>
+    <w:uiPriority w:val="9"/>
+    <w:semiHidden/>
+    <w:rsid w:val="00A7081F"/>
+    <w:rPr>
+      <w:rFonts w:asciiTheme="majorHAnsi" w:eastAsiaTheme="majorEastAsia" w:hAnsiTheme="majorHAnsi" w:cstheme="majorBidi"/>
+      <w:b/>
+      <w:bCs/>
+      <w:i/>
+      <w:iCs/>
+      <w:color w:val="4F81BD" w:themeColor="accent1"/>
+    </w:rPr>
+  </w:style>
+  <w:style w:type="character" w:styleId="Hyperlink">
+    <w:name w:val="Hyperlink"/>
+    <w:basedOn w:val="DefaultParagraphFont"/>
+    <w:uiPriority w:val="99"/>
+    <w:semiHidden/>
+    <w:unhideWhenUsed/>
+    <w:rsid w:val="00A7081F"/>
+    <w:rPr>
+      <w:color w:val="0000FF"/>
+      <w:u w:val="single"/>
+    </w:rPr>
   </w:style>
 </w:styles>
 </file>

</xml_diff>